<commit_message>
Started writing on documentation
</commit_message>
<xml_diff>
--- a/docs/20220518_Pojektbericht_loveFinderzz.docx
+++ b/docs/20220518_Pojektbericht_loveFinderzz.docx
@@ -509,6 +509,12 @@
     </w:p>
     <w:sdt>
       <w:sdtPr>
+        <w:rPr>
+          <w:rFonts w:asciiTheme="minorHAnsi" w:eastAsiaTheme="minorHAnsi" w:hAnsiTheme="minorHAnsi" w:cstheme="minorBidi"/>
+          <w:sz w:val="22"/>
+          <w:szCs w:val="22"/>
+          <w:lang w:eastAsia="en-US"/>
+        </w:rPr>
         <w:id w:val="-1657367480"/>
         <w:docPartObj>
           <w:docPartGallery w:val="Table of Contents"/>
@@ -517,12 +523,8 @@
       </w:sdtPr>
       <w:sdtEndPr>
         <w:rPr>
-          <w:rFonts w:asciiTheme="minorHAnsi" w:eastAsiaTheme="minorHAnsi" w:hAnsiTheme="minorHAnsi" w:cstheme="minorBidi"/>
           <w:b/>
           <w:bCs/>
-          <w:sz w:val="22"/>
-          <w:szCs w:val="22"/>
-          <w:lang w:eastAsia="en-US"/>
         </w:rPr>
       </w:sdtEndPr>
       <w:sdtContent>
@@ -1367,14 +1369,31 @@
     </w:p>
     <w:p>
       <w:r>
-        <w:tab/>
-      </w:r>
-    </w:p>
-    <w:p>
-      <w:r>
-        <w:tab/>
-      </w:r>
-    </w:p>
+        <w:t xml:space="preserve">Neue Studierende sind oftmals auch neu in der Stadt der Hochschule. Dementsprechend müssen sich neue Studierende nicht nur ins Studium (und bei dual Studierenden </w:t>
+      </w:r>
+      <w:r>
+        <w:t>auch in die Arbeit) sondern auch in den neuen Wohnort einleben. Diese Anfangszeit ist</w:t>
+      </w:r>
+      <w:r>
+        <w:t xml:space="preserve"> oft</w:t>
+      </w:r>
+      <w:r>
+        <w:t xml:space="preserve"> </w:t>
+      </w:r>
+      <w:r>
+        <w:t xml:space="preserve">sehr anstrengend für neue Studierende. Um diese Anstrengung zu Beginn zu verringern, will unsere </w:t>
+      </w:r>
+      <w:r>
+        <w:t>Web-A</w:t>
+      </w:r>
+      <w:r>
+        <w:t>pp mit dem Einleben in den neuen Wohnort helfen. Speziell für Mannheim erst einmal, wollen wir Studierenden eine Plattform bieten, die ihnen Geheimtipps in Mannheim gesammelt auf einer Karte anzeigt. Diese Geheimtipps sind dabei kura</w:t>
+      </w:r>
+      <w:r>
+        <w:t>tiert, um die Qualität der Vorschläge zu gewähren.</w:t>
+      </w:r>
+    </w:p>
+    <w:p/>
     <w:p>
       <w:pPr>
         <w:pStyle w:val="berschrift2"/>
@@ -1386,6 +1405,71 @@
       <w:bookmarkEnd w:id="2"/>
     </w:p>
     <w:p>
+      <w:r>
+        <w:t xml:space="preserve">Unsere Web-App besteht aus mehreren </w:t>
+      </w:r>
+      <w:r>
+        <w:t>Teilen</w:t>
+      </w:r>
+      <w:r>
+        <w:t>:</w:t>
+      </w:r>
+    </w:p>
+    <w:p>
+      <w:pPr>
+        <w:pStyle w:val="Listenabsatz"/>
+        <w:numPr>
+          <w:ilvl w:val="0"/>
+          <w:numId w:val="2"/>
+        </w:numPr>
+      </w:pPr>
+      <w:r>
+        <w:t>Statische HTML-Webseiten</w:t>
+      </w:r>
+    </w:p>
+    <w:p>
+      <w:pPr>
+        <w:pStyle w:val="Listenabsatz"/>
+        <w:numPr>
+          <w:ilvl w:val="0"/>
+          <w:numId w:val="2"/>
+        </w:numPr>
+      </w:pPr>
+      <w:r>
+        <w:t>Einbettung einer Karte (speziell Google Maps)</w:t>
+      </w:r>
+    </w:p>
+    <w:p>
+      <w:pPr>
+        <w:pStyle w:val="Listenabsatz"/>
+        <w:numPr>
+          <w:ilvl w:val="0"/>
+          <w:numId w:val="2"/>
+        </w:numPr>
+      </w:pPr>
+      <w:r>
+        <w:t>Einen Webserver</w:t>
+      </w:r>
+    </w:p>
+    <w:p>
+      <w:pPr>
+        <w:pStyle w:val="Listenabsatz"/>
+        <w:numPr>
+          <w:ilvl w:val="0"/>
+          <w:numId w:val="2"/>
+        </w:numPr>
+      </w:pPr>
+      <w:r>
+        <w:t>Eine Datenbank an Geheimtipps</w:t>
+      </w:r>
+    </w:p>
+    <w:p>
+      <w:r>
+        <w:t>Unsere Rollenaufteilung basiert auf diesen Teilen. Jeder Person wurde dementsprechend eine der oben genannten Teile als Aufgabe gegeben. Die fünfte Person hat die Koordination und Leitung übernommen.</w:t>
+      </w:r>
+    </w:p>
+    <w:p/>
+    <w:p>
       <w:pPr>
         <w:pStyle w:val="berschrift2"/>
       </w:pPr>
@@ -1393,18 +1477,88 @@
       <w:r>
         <w:t>Vorgehen (Milestones)</w:t>
       </w:r>
+      <w:bookmarkStart w:id="4" w:name="_Toc103770881"/>
       <w:bookmarkEnd w:id="3"/>
     </w:p>
     <w:p>
+      <w:r>
+        <w:t xml:space="preserve">Wir haben agil in Sprints gearbeitet, in denen jede Person an vorher </w:t>
+      </w:r>
+      <w:r>
+        <w:t>verteilten Aufgaben gearbeitet hat. Diese Aufgaben haben wir daraufhin zusammengetragen. Unsere Milestones bestanden aus den folgenden:</w:t>
+      </w:r>
+    </w:p>
+    <w:p>
+      <w:pPr>
+        <w:pStyle w:val="Listenabsatz"/>
+        <w:numPr>
+          <w:ilvl w:val="0"/>
+          <w:numId w:val="4"/>
+        </w:numPr>
+      </w:pPr>
+      <w:r>
+        <w:t>Funktionierende Test-Webseite</w:t>
+      </w:r>
+    </w:p>
+    <w:p>
+      <w:pPr>
+        <w:pStyle w:val="Listenabsatz"/>
+        <w:numPr>
+          <w:ilvl w:val="0"/>
+          <w:numId w:val="4"/>
+        </w:numPr>
+      </w:pPr>
+      <w:r>
+        <w:t>Prototypische Einbettung von Google Maps</w:t>
+      </w:r>
+    </w:p>
+    <w:p>
+      <w:pPr>
+        <w:pStyle w:val="Listenabsatz"/>
+        <w:numPr>
+          <w:ilvl w:val="0"/>
+          <w:numId w:val="4"/>
+        </w:numPr>
+      </w:pPr>
+      <w:r>
+        <w:t>Design der Datenbank</w:t>
+      </w:r>
+    </w:p>
+    <w:p>
+      <w:pPr>
+        <w:pStyle w:val="Listenabsatz"/>
+        <w:numPr>
+          <w:ilvl w:val="0"/>
+          <w:numId w:val="4"/>
+        </w:numPr>
+      </w:pPr>
+      <w:r>
+        <w:t>Einbettung der Datenbank in den Webserver</w:t>
+      </w:r>
+    </w:p>
+    <w:p>
+      <w:pPr>
+        <w:pStyle w:val="Listenabsatz"/>
+        <w:numPr>
+          <w:ilvl w:val="0"/>
+          <w:numId w:val="4"/>
+        </w:numPr>
+      </w:pPr>
+      <w:r>
+        <w:t>Anzeigen der Geheimtipps auf der Google Maps Karte</w:t>
+      </w:r>
+    </w:p>
+    <w:p/>
+    <w:p>
       <w:pPr>
         <w:pStyle w:val="berschrift2"/>
       </w:pPr>
-      <w:bookmarkStart w:id="4" w:name="_Toc103770881"/>
       <w:r>
         <w:t>Ergebnis</w:t>
       </w:r>
       <w:bookmarkEnd w:id="4"/>
     </w:p>
+    <w:p/>
     <w:p>
       <w:pPr>
         <w:rPr>
@@ -1448,52 +1602,96 @@
       <w:bookmarkEnd w:id="6"/>
     </w:p>
     <w:p>
+      <w:r>
+        <w:t>Die Webseite braucht einen Webserver. Alle weiteren Teile (wie Datenbank oder Einbettung von Google Maps)</w:t>
+      </w:r>
+      <w:r>
+        <w:t xml:space="preserve"> sind beim Server mit enthalten.</w:t>
+      </w:r>
+      <w:r>
+        <w:t xml:space="preserve"> Dieser Webserver sollte </w:t>
+      </w:r>
+    </w:p>
+    <w:p>
+      <w:r>
+        <w:lastRenderedPageBreak/>
+        <w:t>Der Server nutzt Node.js als Software-Basis. Jede weitere Software (wie z.B. die Software für die Datenbank) wird von Node.js automatisch heruntergeladen.</w:t>
+      </w:r>
+    </w:p>
+    <w:p/>
+    <w:p>
       <w:pPr>
         <w:pStyle w:val="berschrift2"/>
       </w:pPr>
-      <w:bookmarkStart w:id="7" w:name="_Toc103770884"/>
-      <w:r>
-        <w:t>Zusätzlich benötigte Technologien</w:t>
+      <w:bookmarkStart w:id="7" w:name="_Toc103770885"/>
+      <w:r>
+        <w:t>Funktionalität</w:t>
       </w:r>
       <w:bookmarkEnd w:id="7"/>
     </w:p>
     <w:p>
+      <w:r>
+        <w:t xml:space="preserve">Die </w:t>
+      </w:r>
+      <w:proofErr w:type="spellStart"/>
+      <w:proofErr w:type="gramStart"/>
+      <w:r>
+        <w:t>Nutzer:innen</w:t>
+      </w:r>
+      <w:proofErr w:type="spellEnd"/>
+      <w:proofErr w:type="gramEnd"/>
+      <w:r>
+        <w:t xml:space="preserve"> könne</w:t>
+      </w:r>
+      <w:r>
+        <w:t xml:space="preserve">n auf der Webseite alle empfohlenen Orte auf einer interaktiven Karte Mannheims verortet sehen. </w:t>
+      </w:r>
+      <w:r>
+        <w:t>Die App wurde so gebaut, dass weitere Funktionalitäten</w:t>
+      </w:r>
+      <w:r>
+        <w:t xml:space="preserve"> in der </w:t>
+      </w:r>
+      <w:proofErr w:type="gramStart"/>
+      <w:r>
+        <w:t>Zukunft relativ</w:t>
+      </w:r>
+      <w:proofErr w:type="gramEnd"/>
+      <w:r>
+        <w:t xml:space="preserve"> leicht hinzugefügt werden könnten.</w:t>
+      </w:r>
+    </w:p>
+    <w:p/>
+    <w:p>
       <w:pPr>
         <w:pStyle w:val="berschrift2"/>
       </w:pPr>
-      <w:bookmarkStart w:id="8" w:name="_Toc103770885"/>
-      <w:r>
-        <w:t>Funktionalität</w:t>
+      <w:bookmarkStart w:id="8" w:name="_Toc103770886"/>
+      <w:r>
+        <w:t>Bedienungszeit/Bedienbarkeit</w:t>
       </w:r>
       <w:bookmarkEnd w:id="8"/>
     </w:p>
+    <w:p/>
+    <w:p/>
     <w:p>
       <w:pPr>
         <w:pStyle w:val="berschrift2"/>
       </w:pPr>
-      <w:bookmarkStart w:id="9" w:name="_Toc103770886"/>
-      <w:r>
-        <w:t>Bedienungszeit/Bedienbarkeit</w:t>
+      <w:bookmarkStart w:id="9" w:name="_Toc103770887"/>
+      <w:r>
+        <w:t>Änderungshistorie</w:t>
       </w:r>
       <w:bookmarkEnd w:id="9"/>
     </w:p>
-    <w:p>
-      <w:pPr>
-        <w:pStyle w:val="berschrift2"/>
-      </w:pPr>
-      <w:bookmarkStart w:id="10" w:name="_Toc103770887"/>
-      <w:r>
-        <w:t>Änderungshistorie</w:t>
-      </w:r>
-      <w:bookmarkEnd w:id="10"/>
-    </w:p>
+    <w:p/>
     <w:sectPr>
-      <w:headerReference w:type="even" r:id="rId7"/>
-      <w:headerReference w:type="default" r:id="rId8"/>
-      <w:footerReference w:type="even" r:id="rId9"/>
-      <w:footerReference w:type="default" r:id="rId10"/>
-      <w:headerReference w:type="first" r:id="rId11"/>
-      <w:footerReference w:type="first" r:id="rId12"/>
+      <w:headerReference w:type="even" r:id="rId8"/>
+      <w:headerReference w:type="default" r:id="rId9"/>
+      <w:footerReference w:type="even" r:id="rId10"/>
+      <w:footerReference w:type="default" r:id="rId11"/>
+      <w:headerReference w:type="first" r:id="rId12"/>
+      <w:footerReference w:type="first" r:id="rId13"/>
       <w:pgSz w:w="11906" w:h="16838"/>
       <w:pgMar w:top="1417" w:right="1417" w:bottom="1134" w:left="1417" w:header="708" w:footer="708" w:gutter="0"/>
       <w:pgNumType w:fmt="numberInDash" w:start="0"/>
@@ -1550,6 +1748,7 @@
         <w:docPartUnique/>
       </w:docPartObj>
     </w:sdtPr>
+    <w:sdtEndPr/>
     <w:sdtContent>
       <w:p>
         <w:pPr>
@@ -1645,6 +1844,819 @@
     </w:pPr>
   </w:p>
 </w:hdr>
+</file>
+
+<file path=word/numbering.xml><?xml version="1.0" encoding="utf-8"?>
+<w:numbering xmlns:wpc="http://schemas.microsoft.com/office/word/2010/wordprocessingCanvas" xmlns:cx="http://schemas.microsoft.com/office/drawing/2014/chartex" xmlns:cx1="http://schemas.microsoft.com/office/drawing/2015/9/8/chartex" xmlns:cx2="http://schemas.microsoft.com/office/drawing/2015/10/21/chartex" xmlns:cx3="http://schemas.microsoft.com/office/drawing/2016/5/9/chartex" xmlns:cx4="http://schemas.microsoft.com/office/drawing/2016/5/10/chartex" xmlns:cx5="http://schemas.microsoft.com/office/drawing/2016/5/11/chartex" xmlns:cx6="http://schemas.microsoft.com/office/drawing/2016/5/12/chartex" xmlns:cx7="http://schemas.microsoft.com/office/drawing/2016/5/13/chartex" xmlns:cx8="http://schemas.microsoft.com/office/drawing/2016/5/14/chartex" xmlns:mc="http://schemas.openxmlformats.org/markup-compatibility/2006" xmlns:aink="http://schemas.microsoft.com/office/drawing/2016/ink" xmlns:am3d="http://schemas.microsoft.com/office/drawing/2017/model3d" xmlns:o="urn:schemas-microsoft-com:office:office" xmlns:oel="http://schemas.microsoft.com/office/2019/extlst" xmlns:r="http://schemas.openxmlformats.org/officeDocument/2006/relationships" xmlns:m="http://schemas.openxmlformats.org/officeDocument/2006/math" xmlns:v="urn:schemas-microsoft-com:vml" xmlns:wp14="http://schemas.microsoft.com/office/word/2010/wordprocessingDrawing" xmlns:wp="http://schemas.openxmlformats.org/drawingml/2006/wordprocessingDrawing" xmlns:w10="urn:schemas-microsoft-com:office:word" xmlns:w="http://schemas.openxmlformats.org/wordprocessingml/2006/main" xmlns:w14="http://schemas.microsoft.com/office/word/2010/wordml" xmlns:w15="http://schemas.microsoft.com/office/word/2012/wordml" xmlns:w16cex="http://schemas.microsoft.com/office/word/2018/wordml/cex" xmlns:w16cid="http://schemas.microsoft.com/office/word/2016/wordml/cid" xmlns:w16="http://schemas.microsoft.com/office/word/2018/wordml" xmlns:w16sdtdh="http://schemas.microsoft.com/office/word/2020/wordml/sdtdatahash" xmlns:w16se="http://schemas.microsoft.com/office/word/2015/wordml/symex" xmlns:wpg="http://schemas.microsoft.com/office/word/2010/wordprocessingGroup" xmlns:wpi="http://schemas.microsoft.com/office/word/2010/wordprocessingInk" xmlns:wne="http://schemas.microsoft.com/office/word/2006/wordml" xmlns:wps="http://schemas.microsoft.com/office/word/2010/wordprocessingShape" mc:Ignorable="w14 w15 w16se w16cid w16 w16cex w16sdtdh wp14">
+  <w:abstractNum w:abstractNumId="0" w15:restartNumberingAfterBreak="0">
+    <w:nsid w:val="04782779"/>
+    <w:multiLevelType w:val="hybridMultilevel"/>
+    <w:tmpl w:val="C602D03A"/>
+    <w:lvl w:ilvl="0" w:tplc="EAE4ECCA">
+      <w:numFmt w:val="bullet"/>
+      <w:lvlText w:val="-"/>
+      <w:lvlJc w:val="left"/>
+      <w:pPr>
+        <w:ind w:left="720" w:hanging="360"/>
+      </w:pPr>
+      <w:rPr>
+        <w:rFonts w:ascii="Calibri" w:eastAsiaTheme="minorHAnsi" w:hAnsi="Calibri" w:cs="Calibri" w:hint="default"/>
+      </w:rPr>
+    </w:lvl>
+    <w:lvl w:ilvl="1" w:tplc="04070003" w:tentative="1">
+      <w:start w:val="1"/>
+      <w:numFmt w:val="bullet"/>
+      <w:lvlText w:val="o"/>
+      <w:lvlJc w:val="left"/>
+      <w:pPr>
+        <w:ind w:left="1440" w:hanging="360"/>
+      </w:pPr>
+      <w:rPr>
+        <w:rFonts w:ascii="Courier New" w:hAnsi="Courier New" w:cs="Courier New" w:hint="default"/>
+      </w:rPr>
+    </w:lvl>
+    <w:lvl w:ilvl="2" w:tplc="04070005" w:tentative="1">
+      <w:start w:val="1"/>
+      <w:numFmt w:val="bullet"/>
+      <w:lvlText w:val=""/>
+      <w:lvlJc w:val="left"/>
+      <w:pPr>
+        <w:ind w:left="2160" w:hanging="360"/>
+      </w:pPr>
+      <w:rPr>
+        <w:rFonts w:ascii="Wingdings" w:hAnsi="Wingdings" w:hint="default"/>
+      </w:rPr>
+    </w:lvl>
+    <w:lvl w:ilvl="3" w:tplc="04070001" w:tentative="1">
+      <w:start w:val="1"/>
+      <w:numFmt w:val="bullet"/>
+      <w:lvlText w:val=""/>
+      <w:lvlJc w:val="left"/>
+      <w:pPr>
+        <w:ind w:left="2880" w:hanging="360"/>
+      </w:pPr>
+      <w:rPr>
+        <w:rFonts w:ascii="Symbol" w:hAnsi="Symbol" w:hint="default"/>
+      </w:rPr>
+    </w:lvl>
+    <w:lvl w:ilvl="4" w:tplc="04070003" w:tentative="1">
+      <w:start w:val="1"/>
+      <w:numFmt w:val="bullet"/>
+      <w:lvlText w:val="o"/>
+      <w:lvlJc w:val="left"/>
+      <w:pPr>
+        <w:ind w:left="3600" w:hanging="360"/>
+      </w:pPr>
+      <w:rPr>
+        <w:rFonts w:ascii="Courier New" w:hAnsi="Courier New" w:cs="Courier New" w:hint="default"/>
+      </w:rPr>
+    </w:lvl>
+    <w:lvl w:ilvl="5" w:tplc="04070005" w:tentative="1">
+      <w:start w:val="1"/>
+      <w:numFmt w:val="bullet"/>
+      <w:lvlText w:val=""/>
+      <w:lvlJc w:val="left"/>
+      <w:pPr>
+        <w:ind w:left="4320" w:hanging="360"/>
+      </w:pPr>
+      <w:rPr>
+        <w:rFonts w:ascii="Wingdings" w:hAnsi="Wingdings" w:hint="default"/>
+      </w:rPr>
+    </w:lvl>
+    <w:lvl w:ilvl="6" w:tplc="04070001" w:tentative="1">
+      <w:start w:val="1"/>
+      <w:numFmt w:val="bullet"/>
+      <w:lvlText w:val=""/>
+      <w:lvlJc w:val="left"/>
+      <w:pPr>
+        <w:ind w:left="5040" w:hanging="360"/>
+      </w:pPr>
+      <w:rPr>
+        <w:rFonts w:ascii="Symbol" w:hAnsi="Symbol" w:hint="default"/>
+      </w:rPr>
+    </w:lvl>
+    <w:lvl w:ilvl="7" w:tplc="04070003" w:tentative="1">
+      <w:start w:val="1"/>
+      <w:numFmt w:val="bullet"/>
+      <w:lvlText w:val="o"/>
+      <w:lvlJc w:val="left"/>
+      <w:pPr>
+        <w:ind w:left="5760" w:hanging="360"/>
+      </w:pPr>
+      <w:rPr>
+        <w:rFonts w:ascii="Courier New" w:hAnsi="Courier New" w:cs="Courier New" w:hint="default"/>
+      </w:rPr>
+    </w:lvl>
+    <w:lvl w:ilvl="8" w:tplc="04070005" w:tentative="1">
+      <w:start w:val="1"/>
+      <w:numFmt w:val="bullet"/>
+      <w:lvlText w:val=""/>
+      <w:lvlJc w:val="left"/>
+      <w:pPr>
+        <w:ind w:left="6480" w:hanging="360"/>
+      </w:pPr>
+      <w:rPr>
+        <w:rFonts w:ascii="Wingdings" w:hAnsi="Wingdings" w:hint="default"/>
+      </w:rPr>
+    </w:lvl>
+  </w:abstractNum>
+  <w:abstractNum w:abstractNumId="1" w15:restartNumberingAfterBreak="0">
+    <w:nsid w:val="214A4CC4"/>
+    <w:multiLevelType w:val="hybridMultilevel"/>
+    <w:tmpl w:val="7A884DBA"/>
+    <w:lvl w:ilvl="0" w:tplc="04070001">
+      <w:start w:val="1"/>
+      <w:numFmt w:val="bullet"/>
+      <w:lvlText w:val=""/>
+      <w:lvlJc w:val="left"/>
+      <w:pPr>
+        <w:ind w:left="720" w:hanging="360"/>
+      </w:pPr>
+      <w:rPr>
+        <w:rFonts w:ascii="Symbol" w:hAnsi="Symbol" w:hint="default"/>
+      </w:rPr>
+    </w:lvl>
+    <w:lvl w:ilvl="1" w:tplc="04070003" w:tentative="1">
+      <w:start w:val="1"/>
+      <w:numFmt w:val="bullet"/>
+      <w:lvlText w:val="o"/>
+      <w:lvlJc w:val="left"/>
+      <w:pPr>
+        <w:ind w:left="1440" w:hanging="360"/>
+      </w:pPr>
+      <w:rPr>
+        <w:rFonts w:ascii="Courier New" w:hAnsi="Courier New" w:cs="Courier New" w:hint="default"/>
+      </w:rPr>
+    </w:lvl>
+    <w:lvl w:ilvl="2" w:tplc="04070005" w:tentative="1">
+      <w:start w:val="1"/>
+      <w:numFmt w:val="bullet"/>
+      <w:lvlText w:val=""/>
+      <w:lvlJc w:val="left"/>
+      <w:pPr>
+        <w:ind w:left="2160" w:hanging="360"/>
+      </w:pPr>
+      <w:rPr>
+        <w:rFonts w:ascii="Wingdings" w:hAnsi="Wingdings" w:hint="default"/>
+      </w:rPr>
+    </w:lvl>
+    <w:lvl w:ilvl="3" w:tplc="04070001" w:tentative="1">
+      <w:start w:val="1"/>
+      <w:numFmt w:val="bullet"/>
+      <w:lvlText w:val=""/>
+      <w:lvlJc w:val="left"/>
+      <w:pPr>
+        <w:ind w:left="2880" w:hanging="360"/>
+      </w:pPr>
+      <w:rPr>
+        <w:rFonts w:ascii="Symbol" w:hAnsi="Symbol" w:hint="default"/>
+      </w:rPr>
+    </w:lvl>
+    <w:lvl w:ilvl="4" w:tplc="04070003" w:tentative="1">
+      <w:start w:val="1"/>
+      <w:numFmt w:val="bullet"/>
+      <w:lvlText w:val="o"/>
+      <w:lvlJc w:val="left"/>
+      <w:pPr>
+        <w:ind w:left="3600" w:hanging="360"/>
+      </w:pPr>
+      <w:rPr>
+        <w:rFonts w:ascii="Courier New" w:hAnsi="Courier New" w:cs="Courier New" w:hint="default"/>
+      </w:rPr>
+    </w:lvl>
+    <w:lvl w:ilvl="5" w:tplc="04070005" w:tentative="1">
+      <w:start w:val="1"/>
+      <w:numFmt w:val="bullet"/>
+      <w:lvlText w:val=""/>
+      <w:lvlJc w:val="left"/>
+      <w:pPr>
+        <w:ind w:left="4320" w:hanging="360"/>
+      </w:pPr>
+      <w:rPr>
+        <w:rFonts w:ascii="Wingdings" w:hAnsi="Wingdings" w:hint="default"/>
+      </w:rPr>
+    </w:lvl>
+    <w:lvl w:ilvl="6" w:tplc="04070001" w:tentative="1">
+      <w:start w:val="1"/>
+      <w:numFmt w:val="bullet"/>
+      <w:lvlText w:val=""/>
+      <w:lvlJc w:val="left"/>
+      <w:pPr>
+        <w:ind w:left="5040" w:hanging="360"/>
+      </w:pPr>
+      <w:rPr>
+        <w:rFonts w:ascii="Symbol" w:hAnsi="Symbol" w:hint="default"/>
+      </w:rPr>
+    </w:lvl>
+    <w:lvl w:ilvl="7" w:tplc="04070003" w:tentative="1">
+      <w:start w:val="1"/>
+      <w:numFmt w:val="bullet"/>
+      <w:lvlText w:val="o"/>
+      <w:lvlJc w:val="left"/>
+      <w:pPr>
+        <w:ind w:left="5760" w:hanging="360"/>
+      </w:pPr>
+      <w:rPr>
+        <w:rFonts w:ascii="Courier New" w:hAnsi="Courier New" w:cs="Courier New" w:hint="default"/>
+      </w:rPr>
+    </w:lvl>
+    <w:lvl w:ilvl="8" w:tplc="04070005" w:tentative="1">
+      <w:start w:val="1"/>
+      <w:numFmt w:val="bullet"/>
+      <w:lvlText w:val=""/>
+      <w:lvlJc w:val="left"/>
+      <w:pPr>
+        <w:ind w:left="6480" w:hanging="360"/>
+      </w:pPr>
+      <w:rPr>
+        <w:rFonts w:ascii="Wingdings" w:hAnsi="Wingdings" w:hint="default"/>
+      </w:rPr>
+    </w:lvl>
+  </w:abstractNum>
+  <w:abstractNum w:abstractNumId="2" w15:restartNumberingAfterBreak="0">
+    <w:nsid w:val="3B137F65"/>
+    <w:multiLevelType w:val="hybridMultilevel"/>
+    <w:tmpl w:val="C41859BA"/>
+    <w:lvl w:ilvl="0" w:tplc="A1EEA710">
+      <w:numFmt w:val="bullet"/>
+      <w:lvlText w:val="-"/>
+      <w:lvlJc w:val="left"/>
+      <w:pPr>
+        <w:ind w:left="720" w:hanging="360"/>
+      </w:pPr>
+      <w:rPr>
+        <w:rFonts w:ascii="Calibri" w:eastAsiaTheme="minorHAnsi" w:hAnsi="Calibri" w:cs="Calibri" w:hint="default"/>
+      </w:rPr>
+    </w:lvl>
+    <w:lvl w:ilvl="1" w:tplc="04070003" w:tentative="1">
+      <w:start w:val="1"/>
+      <w:numFmt w:val="bullet"/>
+      <w:lvlText w:val="o"/>
+      <w:lvlJc w:val="left"/>
+      <w:pPr>
+        <w:ind w:left="1440" w:hanging="360"/>
+      </w:pPr>
+      <w:rPr>
+        <w:rFonts w:ascii="Courier New" w:hAnsi="Courier New" w:cs="Courier New" w:hint="default"/>
+      </w:rPr>
+    </w:lvl>
+    <w:lvl w:ilvl="2" w:tplc="04070005" w:tentative="1">
+      <w:start w:val="1"/>
+      <w:numFmt w:val="bullet"/>
+      <w:lvlText w:val=""/>
+      <w:lvlJc w:val="left"/>
+      <w:pPr>
+        <w:ind w:left="2160" w:hanging="360"/>
+      </w:pPr>
+      <w:rPr>
+        <w:rFonts w:ascii="Wingdings" w:hAnsi="Wingdings" w:hint="default"/>
+      </w:rPr>
+    </w:lvl>
+    <w:lvl w:ilvl="3" w:tplc="04070001" w:tentative="1">
+      <w:start w:val="1"/>
+      <w:numFmt w:val="bullet"/>
+      <w:lvlText w:val=""/>
+      <w:lvlJc w:val="left"/>
+      <w:pPr>
+        <w:ind w:left="2880" w:hanging="360"/>
+      </w:pPr>
+      <w:rPr>
+        <w:rFonts w:ascii="Symbol" w:hAnsi="Symbol" w:hint="default"/>
+      </w:rPr>
+    </w:lvl>
+    <w:lvl w:ilvl="4" w:tplc="04070003" w:tentative="1">
+      <w:start w:val="1"/>
+      <w:numFmt w:val="bullet"/>
+      <w:lvlText w:val="o"/>
+      <w:lvlJc w:val="left"/>
+      <w:pPr>
+        <w:ind w:left="3600" w:hanging="360"/>
+      </w:pPr>
+      <w:rPr>
+        <w:rFonts w:ascii="Courier New" w:hAnsi="Courier New" w:cs="Courier New" w:hint="default"/>
+      </w:rPr>
+    </w:lvl>
+    <w:lvl w:ilvl="5" w:tplc="04070005" w:tentative="1">
+      <w:start w:val="1"/>
+      <w:numFmt w:val="bullet"/>
+      <w:lvlText w:val=""/>
+      <w:lvlJc w:val="left"/>
+      <w:pPr>
+        <w:ind w:left="4320" w:hanging="360"/>
+      </w:pPr>
+      <w:rPr>
+        <w:rFonts w:ascii="Wingdings" w:hAnsi="Wingdings" w:hint="default"/>
+      </w:rPr>
+    </w:lvl>
+    <w:lvl w:ilvl="6" w:tplc="04070001" w:tentative="1">
+      <w:start w:val="1"/>
+      <w:numFmt w:val="bullet"/>
+      <w:lvlText w:val=""/>
+      <w:lvlJc w:val="left"/>
+      <w:pPr>
+        <w:ind w:left="5040" w:hanging="360"/>
+      </w:pPr>
+      <w:rPr>
+        <w:rFonts w:ascii="Symbol" w:hAnsi="Symbol" w:hint="default"/>
+      </w:rPr>
+    </w:lvl>
+    <w:lvl w:ilvl="7" w:tplc="04070003" w:tentative="1">
+      <w:start w:val="1"/>
+      <w:numFmt w:val="bullet"/>
+      <w:lvlText w:val="o"/>
+      <w:lvlJc w:val="left"/>
+      <w:pPr>
+        <w:ind w:left="5760" w:hanging="360"/>
+      </w:pPr>
+      <w:rPr>
+        <w:rFonts w:ascii="Courier New" w:hAnsi="Courier New" w:cs="Courier New" w:hint="default"/>
+      </w:rPr>
+    </w:lvl>
+    <w:lvl w:ilvl="8" w:tplc="04070005" w:tentative="1">
+      <w:start w:val="1"/>
+      <w:numFmt w:val="bullet"/>
+      <w:lvlText w:val=""/>
+      <w:lvlJc w:val="left"/>
+      <w:pPr>
+        <w:ind w:left="6480" w:hanging="360"/>
+      </w:pPr>
+      <w:rPr>
+        <w:rFonts w:ascii="Wingdings" w:hAnsi="Wingdings" w:hint="default"/>
+      </w:rPr>
+    </w:lvl>
+  </w:abstractNum>
+  <w:abstractNum w:abstractNumId="3" w15:restartNumberingAfterBreak="0">
+    <w:nsid w:val="46E32470"/>
+    <w:multiLevelType w:val="hybridMultilevel"/>
+    <w:tmpl w:val="FE34A0C4"/>
+    <w:lvl w:ilvl="0" w:tplc="1C125D20">
+      <w:numFmt w:val="bullet"/>
+      <w:lvlText w:val="-"/>
+      <w:lvlJc w:val="left"/>
+      <w:pPr>
+        <w:ind w:left="720" w:hanging="360"/>
+      </w:pPr>
+      <w:rPr>
+        <w:rFonts w:ascii="Calibri" w:eastAsiaTheme="minorHAnsi" w:hAnsi="Calibri" w:cs="Calibri" w:hint="default"/>
+      </w:rPr>
+    </w:lvl>
+    <w:lvl w:ilvl="1" w:tplc="04070003" w:tentative="1">
+      <w:start w:val="1"/>
+      <w:numFmt w:val="bullet"/>
+      <w:lvlText w:val="o"/>
+      <w:lvlJc w:val="left"/>
+      <w:pPr>
+        <w:ind w:left="1440" w:hanging="360"/>
+      </w:pPr>
+      <w:rPr>
+        <w:rFonts w:ascii="Courier New" w:hAnsi="Courier New" w:cs="Courier New" w:hint="default"/>
+      </w:rPr>
+    </w:lvl>
+    <w:lvl w:ilvl="2" w:tplc="04070005" w:tentative="1">
+      <w:start w:val="1"/>
+      <w:numFmt w:val="bullet"/>
+      <w:lvlText w:val=""/>
+      <w:lvlJc w:val="left"/>
+      <w:pPr>
+        <w:ind w:left="2160" w:hanging="360"/>
+      </w:pPr>
+      <w:rPr>
+        <w:rFonts w:ascii="Wingdings" w:hAnsi="Wingdings" w:hint="default"/>
+      </w:rPr>
+    </w:lvl>
+    <w:lvl w:ilvl="3" w:tplc="04070001" w:tentative="1">
+      <w:start w:val="1"/>
+      <w:numFmt w:val="bullet"/>
+      <w:lvlText w:val=""/>
+      <w:lvlJc w:val="left"/>
+      <w:pPr>
+        <w:ind w:left="2880" w:hanging="360"/>
+      </w:pPr>
+      <w:rPr>
+        <w:rFonts w:ascii="Symbol" w:hAnsi="Symbol" w:hint="default"/>
+      </w:rPr>
+    </w:lvl>
+    <w:lvl w:ilvl="4" w:tplc="04070003" w:tentative="1">
+      <w:start w:val="1"/>
+      <w:numFmt w:val="bullet"/>
+      <w:lvlText w:val="o"/>
+      <w:lvlJc w:val="left"/>
+      <w:pPr>
+        <w:ind w:left="3600" w:hanging="360"/>
+      </w:pPr>
+      <w:rPr>
+        <w:rFonts w:ascii="Courier New" w:hAnsi="Courier New" w:cs="Courier New" w:hint="default"/>
+      </w:rPr>
+    </w:lvl>
+    <w:lvl w:ilvl="5" w:tplc="04070005" w:tentative="1">
+      <w:start w:val="1"/>
+      <w:numFmt w:val="bullet"/>
+      <w:lvlText w:val=""/>
+      <w:lvlJc w:val="left"/>
+      <w:pPr>
+        <w:ind w:left="4320" w:hanging="360"/>
+      </w:pPr>
+      <w:rPr>
+        <w:rFonts w:ascii="Wingdings" w:hAnsi="Wingdings" w:hint="default"/>
+      </w:rPr>
+    </w:lvl>
+    <w:lvl w:ilvl="6" w:tplc="04070001" w:tentative="1">
+      <w:start w:val="1"/>
+      <w:numFmt w:val="bullet"/>
+      <w:lvlText w:val=""/>
+      <w:lvlJc w:val="left"/>
+      <w:pPr>
+        <w:ind w:left="5040" w:hanging="360"/>
+      </w:pPr>
+      <w:rPr>
+        <w:rFonts w:ascii="Symbol" w:hAnsi="Symbol" w:hint="default"/>
+      </w:rPr>
+    </w:lvl>
+    <w:lvl w:ilvl="7" w:tplc="04070003" w:tentative="1">
+      <w:start w:val="1"/>
+      <w:numFmt w:val="bullet"/>
+      <w:lvlText w:val="o"/>
+      <w:lvlJc w:val="left"/>
+      <w:pPr>
+        <w:ind w:left="5760" w:hanging="360"/>
+      </w:pPr>
+      <w:rPr>
+        <w:rFonts w:ascii="Courier New" w:hAnsi="Courier New" w:cs="Courier New" w:hint="default"/>
+      </w:rPr>
+    </w:lvl>
+    <w:lvl w:ilvl="8" w:tplc="04070005" w:tentative="1">
+      <w:start w:val="1"/>
+      <w:numFmt w:val="bullet"/>
+      <w:lvlText w:val=""/>
+      <w:lvlJc w:val="left"/>
+      <w:pPr>
+        <w:ind w:left="6480" w:hanging="360"/>
+      </w:pPr>
+      <w:rPr>
+        <w:rFonts w:ascii="Wingdings" w:hAnsi="Wingdings" w:hint="default"/>
+      </w:rPr>
+    </w:lvl>
+  </w:abstractNum>
+  <w:abstractNum w:abstractNumId="4" w15:restartNumberingAfterBreak="0">
+    <w:nsid w:val="58AD1AD4"/>
+    <w:multiLevelType w:val="hybridMultilevel"/>
+    <w:tmpl w:val="E1D43B8C"/>
+    <w:lvl w:ilvl="0" w:tplc="A1EEA710">
+      <w:numFmt w:val="bullet"/>
+      <w:lvlText w:val="-"/>
+      <w:lvlJc w:val="left"/>
+      <w:pPr>
+        <w:ind w:left="720" w:hanging="360"/>
+      </w:pPr>
+      <w:rPr>
+        <w:rFonts w:ascii="Calibri" w:eastAsiaTheme="minorHAnsi" w:hAnsi="Calibri" w:cs="Calibri" w:hint="default"/>
+      </w:rPr>
+    </w:lvl>
+    <w:lvl w:ilvl="1" w:tplc="04070003" w:tentative="1">
+      <w:start w:val="1"/>
+      <w:numFmt w:val="bullet"/>
+      <w:lvlText w:val="o"/>
+      <w:lvlJc w:val="left"/>
+      <w:pPr>
+        <w:ind w:left="1440" w:hanging="360"/>
+      </w:pPr>
+      <w:rPr>
+        <w:rFonts w:ascii="Courier New" w:hAnsi="Courier New" w:cs="Courier New" w:hint="default"/>
+      </w:rPr>
+    </w:lvl>
+    <w:lvl w:ilvl="2" w:tplc="04070005" w:tentative="1">
+      <w:start w:val="1"/>
+      <w:numFmt w:val="bullet"/>
+      <w:lvlText w:val=""/>
+      <w:lvlJc w:val="left"/>
+      <w:pPr>
+        <w:ind w:left="2160" w:hanging="360"/>
+      </w:pPr>
+      <w:rPr>
+        <w:rFonts w:ascii="Wingdings" w:hAnsi="Wingdings" w:hint="default"/>
+      </w:rPr>
+    </w:lvl>
+    <w:lvl w:ilvl="3" w:tplc="04070001" w:tentative="1">
+      <w:start w:val="1"/>
+      <w:numFmt w:val="bullet"/>
+      <w:lvlText w:val=""/>
+      <w:lvlJc w:val="left"/>
+      <w:pPr>
+        <w:ind w:left="2880" w:hanging="360"/>
+      </w:pPr>
+      <w:rPr>
+        <w:rFonts w:ascii="Symbol" w:hAnsi="Symbol" w:hint="default"/>
+      </w:rPr>
+    </w:lvl>
+    <w:lvl w:ilvl="4" w:tplc="04070003" w:tentative="1">
+      <w:start w:val="1"/>
+      <w:numFmt w:val="bullet"/>
+      <w:lvlText w:val="o"/>
+      <w:lvlJc w:val="left"/>
+      <w:pPr>
+        <w:ind w:left="3600" w:hanging="360"/>
+      </w:pPr>
+      <w:rPr>
+        <w:rFonts w:ascii="Courier New" w:hAnsi="Courier New" w:cs="Courier New" w:hint="default"/>
+      </w:rPr>
+    </w:lvl>
+    <w:lvl w:ilvl="5" w:tplc="04070005" w:tentative="1">
+      <w:start w:val="1"/>
+      <w:numFmt w:val="bullet"/>
+      <w:lvlText w:val=""/>
+      <w:lvlJc w:val="left"/>
+      <w:pPr>
+        <w:ind w:left="4320" w:hanging="360"/>
+      </w:pPr>
+      <w:rPr>
+        <w:rFonts w:ascii="Wingdings" w:hAnsi="Wingdings" w:hint="default"/>
+      </w:rPr>
+    </w:lvl>
+    <w:lvl w:ilvl="6" w:tplc="04070001" w:tentative="1">
+      <w:start w:val="1"/>
+      <w:numFmt w:val="bullet"/>
+      <w:lvlText w:val=""/>
+      <w:lvlJc w:val="left"/>
+      <w:pPr>
+        <w:ind w:left="5040" w:hanging="360"/>
+      </w:pPr>
+      <w:rPr>
+        <w:rFonts w:ascii="Symbol" w:hAnsi="Symbol" w:hint="default"/>
+      </w:rPr>
+    </w:lvl>
+    <w:lvl w:ilvl="7" w:tplc="04070003" w:tentative="1">
+      <w:start w:val="1"/>
+      <w:numFmt w:val="bullet"/>
+      <w:lvlText w:val="o"/>
+      <w:lvlJc w:val="left"/>
+      <w:pPr>
+        <w:ind w:left="5760" w:hanging="360"/>
+      </w:pPr>
+      <w:rPr>
+        <w:rFonts w:ascii="Courier New" w:hAnsi="Courier New" w:cs="Courier New" w:hint="default"/>
+      </w:rPr>
+    </w:lvl>
+    <w:lvl w:ilvl="8" w:tplc="04070005" w:tentative="1">
+      <w:start w:val="1"/>
+      <w:numFmt w:val="bullet"/>
+      <w:lvlText w:val=""/>
+      <w:lvlJc w:val="left"/>
+      <w:pPr>
+        <w:ind w:left="6480" w:hanging="360"/>
+      </w:pPr>
+      <w:rPr>
+        <w:rFonts w:ascii="Wingdings" w:hAnsi="Wingdings" w:hint="default"/>
+      </w:rPr>
+    </w:lvl>
+  </w:abstractNum>
+  <w:abstractNum w:abstractNumId="5" w15:restartNumberingAfterBreak="0">
+    <w:nsid w:val="6C890720"/>
+    <w:multiLevelType w:val="hybridMultilevel"/>
+    <w:tmpl w:val="0E064BDE"/>
+    <w:lvl w:ilvl="0" w:tplc="04070001">
+      <w:start w:val="1"/>
+      <w:numFmt w:val="bullet"/>
+      <w:lvlText w:val=""/>
+      <w:lvlJc w:val="left"/>
+      <w:pPr>
+        <w:ind w:left="720" w:hanging="360"/>
+      </w:pPr>
+      <w:rPr>
+        <w:rFonts w:ascii="Symbol" w:hAnsi="Symbol" w:hint="default"/>
+      </w:rPr>
+    </w:lvl>
+    <w:lvl w:ilvl="1" w:tplc="04070003" w:tentative="1">
+      <w:start w:val="1"/>
+      <w:numFmt w:val="bullet"/>
+      <w:lvlText w:val="o"/>
+      <w:lvlJc w:val="left"/>
+      <w:pPr>
+        <w:ind w:left="1440" w:hanging="360"/>
+      </w:pPr>
+      <w:rPr>
+        <w:rFonts w:ascii="Courier New" w:hAnsi="Courier New" w:cs="Courier New" w:hint="default"/>
+      </w:rPr>
+    </w:lvl>
+    <w:lvl w:ilvl="2" w:tplc="04070005" w:tentative="1">
+      <w:start w:val="1"/>
+      <w:numFmt w:val="bullet"/>
+      <w:lvlText w:val=""/>
+      <w:lvlJc w:val="left"/>
+      <w:pPr>
+        <w:ind w:left="2160" w:hanging="360"/>
+      </w:pPr>
+      <w:rPr>
+        <w:rFonts w:ascii="Wingdings" w:hAnsi="Wingdings" w:hint="default"/>
+      </w:rPr>
+    </w:lvl>
+    <w:lvl w:ilvl="3" w:tplc="04070001" w:tentative="1">
+      <w:start w:val="1"/>
+      <w:numFmt w:val="bullet"/>
+      <w:lvlText w:val=""/>
+      <w:lvlJc w:val="left"/>
+      <w:pPr>
+        <w:ind w:left="2880" w:hanging="360"/>
+      </w:pPr>
+      <w:rPr>
+        <w:rFonts w:ascii="Symbol" w:hAnsi="Symbol" w:hint="default"/>
+      </w:rPr>
+    </w:lvl>
+    <w:lvl w:ilvl="4" w:tplc="04070003" w:tentative="1">
+      <w:start w:val="1"/>
+      <w:numFmt w:val="bullet"/>
+      <w:lvlText w:val="o"/>
+      <w:lvlJc w:val="left"/>
+      <w:pPr>
+        <w:ind w:left="3600" w:hanging="360"/>
+      </w:pPr>
+      <w:rPr>
+        <w:rFonts w:ascii="Courier New" w:hAnsi="Courier New" w:cs="Courier New" w:hint="default"/>
+      </w:rPr>
+    </w:lvl>
+    <w:lvl w:ilvl="5" w:tplc="04070005" w:tentative="1">
+      <w:start w:val="1"/>
+      <w:numFmt w:val="bullet"/>
+      <w:lvlText w:val=""/>
+      <w:lvlJc w:val="left"/>
+      <w:pPr>
+        <w:ind w:left="4320" w:hanging="360"/>
+      </w:pPr>
+      <w:rPr>
+        <w:rFonts w:ascii="Wingdings" w:hAnsi="Wingdings" w:hint="default"/>
+      </w:rPr>
+    </w:lvl>
+    <w:lvl w:ilvl="6" w:tplc="04070001" w:tentative="1">
+      <w:start w:val="1"/>
+      <w:numFmt w:val="bullet"/>
+      <w:lvlText w:val=""/>
+      <w:lvlJc w:val="left"/>
+      <w:pPr>
+        <w:ind w:left="5040" w:hanging="360"/>
+      </w:pPr>
+      <w:rPr>
+        <w:rFonts w:ascii="Symbol" w:hAnsi="Symbol" w:hint="default"/>
+      </w:rPr>
+    </w:lvl>
+    <w:lvl w:ilvl="7" w:tplc="04070003" w:tentative="1">
+      <w:start w:val="1"/>
+      <w:numFmt w:val="bullet"/>
+      <w:lvlText w:val="o"/>
+      <w:lvlJc w:val="left"/>
+      <w:pPr>
+        <w:ind w:left="5760" w:hanging="360"/>
+      </w:pPr>
+      <w:rPr>
+        <w:rFonts w:ascii="Courier New" w:hAnsi="Courier New" w:cs="Courier New" w:hint="default"/>
+      </w:rPr>
+    </w:lvl>
+    <w:lvl w:ilvl="8" w:tplc="04070005" w:tentative="1">
+      <w:start w:val="1"/>
+      <w:numFmt w:val="bullet"/>
+      <w:lvlText w:val=""/>
+      <w:lvlJc w:val="left"/>
+      <w:pPr>
+        <w:ind w:left="6480" w:hanging="360"/>
+      </w:pPr>
+      <w:rPr>
+        <w:rFonts w:ascii="Wingdings" w:hAnsi="Wingdings" w:hint="default"/>
+      </w:rPr>
+    </w:lvl>
+  </w:abstractNum>
+  <w:abstractNum w:abstractNumId="6" w15:restartNumberingAfterBreak="0">
+    <w:nsid w:val="6FE60EC9"/>
+    <w:multiLevelType w:val="hybridMultilevel"/>
+    <w:tmpl w:val="B288B6DC"/>
+    <w:lvl w:ilvl="0" w:tplc="04070001">
+      <w:start w:val="1"/>
+      <w:numFmt w:val="bullet"/>
+      <w:lvlText w:val=""/>
+      <w:lvlJc w:val="left"/>
+      <w:pPr>
+        <w:ind w:left="720" w:hanging="360"/>
+      </w:pPr>
+      <w:rPr>
+        <w:rFonts w:ascii="Symbol" w:hAnsi="Symbol" w:hint="default"/>
+      </w:rPr>
+    </w:lvl>
+    <w:lvl w:ilvl="1" w:tplc="04070003" w:tentative="1">
+      <w:start w:val="1"/>
+      <w:numFmt w:val="bullet"/>
+      <w:lvlText w:val="o"/>
+      <w:lvlJc w:val="left"/>
+      <w:pPr>
+        <w:ind w:left="1440" w:hanging="360"/>
+      </w:pPr>
+      <w:rPr>
+        <w:rFonts w:ascii="Courier New" w:hAnsi="Courier New" w:cs="Courier New" w:hint="default"/>
+      </w:rPr>
+    </w:lvl>
+    <w:lvl w:ilvl="2" w:tplc="04070005" w:tentative="1">
+      <w:start w:val="1"/>
+      <w:numFmt w:val="bullet"/>
+      <w:lvlText w:val=""/>
+      <w:lvlJc w:val="left"/>
+      <w:pPr>
+        <w:ind w:left="2160" w:hanging="360"/>
+      </w:pPr>
+      <w:rPr>
+        <w:rFonts w:ascii="Wingdings" w:hAnsi="Wingdings" w:hint="default"/>
+      </w:rPr>
+    </w:lvl>
+    <w:lvl w:ilvl="3" w:tplc="04070001" w:tentative="1">
+      <w:start w:val="1"/>
+      <w:numFmt w:val="bullet"/>
+      <w:lvlText w:val=""/>
+      <w:lvlJc w:val="left"/>
+      <w:pPr>
+        <w:ind w:left="2880" w:hanging="360"/>
+      </w:pPr>
+      <w:rPr>
+        <w:rFonts w:ascii="Symbol" w:hAnsi="Symbol" w:hint="default"/>
+      </w:rPr>
+    </w:lvl>
+    <w:lvl w:ilvl="4" w:tplc="04070003" w:tentative="1">
+      <w:start w:val="1"/>
+      <w:numFmt w:val="bullet"/>
+      <w:lvlText w:val="o"/>
+      <w:lvlJc w:val="left"/>
+      <w:pPr>
+        <w:ind w:left="3600" w:hanging="360"/>
+      </w:pPr>
+      <w:rPr>
+        <w:rFonts w:ascii="Courier New" w:hAnsi="Courier New" w:cs="Courier New" w:hint="default"/>
+      </w:rPr>
+    </w:lvl>
+    <w:lvl w:ilvl="5" w:tplc="04070005" w:tentative="1">
+      <w:start w:val="1"/>
+      <w:numFmt w:val="bullet"/>
+      <w:lvlText w:val=""/>
+      <w:lvlJc w:val="left"/>
+      <w:pPr>
+        <w:ind w:left="4320" w:hanging="360"/>
+      </w:pPr>
+      <w:rPr>
+        <w:rFonts w:ascii="Wingdings" w:hAnsi="Wingdings" w:hint="default"/>
+      </w:rPr>
+    </w:lvl>
+    <w:lvl w:ilvl="6" w:tplc="04070001" w:tentative="1">
+      <w:start w:val="1"/>
+      <w:numFmt w:val="bullet"/>
+      <w:lvlText w:val=""/>
+      <w:lvlJc w:val="left"/>
+      <w:pPr>
+        <w:ind w:left="5040" w:hanging="360"/>
+      </w:pPr>
+      <w:rPr>
+        <w:rFonts w:ascii="Symbol" w:hAnsi="Symbol" w:hint="default"/>
+      </w:rPr>
+    </w:lvl>
+    <w:lvl w:ilvl="7" w:tplc="04070003" w:tentative="1">
+      <w:start w:val="1"/>
+      <w:numFmt w:val="bullet"/>
+      <w:lvlText w:val="o"/>
+      <w:lvlJc w:val="left"/>
+      <w:pPr>
+        <w:ind w:left="5760" w:hanging="360"/>
+      </w:pPr>
+      <w:rPr>
+        <w:rFonts w:ascii="Courier New" w:hAnsi="Courier New" w:cs="Courier New" w:hint="default"/>
+      </w:rPr>
+    </w:lvl>
+    <w:lvl w:ilvl="8" w:tplc="04070005" w:tentative="1">
+      <w:start w:val="1"/>
+      <w:numFmt w:val="bullet"/>
+      <w:lvlText w:val=""/>
+      <w:lvlJc w:val="left"/>
+      <w:pPr>
+        <w:ind w:left="6480" w:hanging="360"/>
+      </w:pPr>
+      <w:rPr>
+        <w:rFonts w:ascii="Wingdings" w:hAnsi="Wingdings" w:hint="default"/>
+      </w:rPr>
+    </w:lvl>
+  </w:abstractNum>
+  <w:num w:numId="1" w16cid:durableId="1306885788">
+    <w:abstractNumId w:val="0"/>
+  </w:num>
+  <w:num w:numId="2" w16cid:durableId="1711296227">
+    <w:abstractNumId w:val="1"/>
+  </w:num>
+  <w:num w:numId="3" w16cid:durableId="603419295">
+    <w:abstractNumId w:val="3"/>
+  </w:num>
+  <w:num w:numId="4" w16cid:durableId="229660516">
+    <w:abstractNumId w:val="5"/>
+  </w:num>
+  <w:num w:numId="5" w16cid:durableId="753891668">
+    <w:abstractNumId w:val="2"/>
+  </w:num>
+  <w:num w:numId="6" w16cid:durableId="2082897850">
+    <w:abstractNumId w:val="4"/>
+  </w:num>
+  <w:num w:numId="7" w16cid:durableId="1748922918">
+    <w:abstractNumId w:val="6"/>
+  </w:num>
+</w:numbering>
 </file>
 
 <file path=word/styles.xml><?xml version="1.0" encoding="utf-8"?>
@@ -2250,6 +3262,17 @@
     <w:uiPriority w:val="99"/>
     <w:rsid w:val="00586191"/>
   </w:style>
+  <w:style w:type="paragraph" w:styleId="Listenabsatz">
+    <w:name w:val="List Paragraph"/>
+    <w:basedOn w:val="Standard"/>
+    <w:uiPriority w:val="34"/>
+    <w:qFormat/>
+    <w:rsid w:val="00FA2074"/>
+    <w:pPr>
+      <w:ind w:left="720"/>
+      <w:contextualSpacing/>
+    </w:pPr>
+  </w:style>
 </w:styles>
 </file>
 

</xml_diff>

<commit_message>
Updated TODO & Docs
</commit_message>
<xml_diff>
--- a/docs/20220518_Pojektbericht_loveFinderzz.docx
+++ b/docs/20220518_Pojektbericht_loveFinderzz.docx
@@ -557,7 +557,7 @@
           <w:r>
             <w:fldChar w:fldCharType="separate"/>
           </w:r>
-          <w:hyperlink w:anchor="_Toc103770877" w:history="1">
+          <w:hyperlink w:anchor="_Toc104925567" w:history="1">
             <w:r>
               <w:rPr>
                 <w:rStyle w:val="Hyperlink"/>
@@ -586,7 +586,7 @@
                 <w:noProof/>
                 <w:webHidden/>
               </w:rPr>
-              <w:instrText xml:space="preserve"> PAGEREF _Toc103770877 \h </w:instrText>
+              <w:instrText xml:space="preserve"> PAGEREF _Toc104925567 \h </w:instrText>
             </w:r>
             <w:r>
               <w:rPr>
@@ -624,10 +624,12 @@
               <w:tab w:val="right" w:leader="dot" w:pos="9062"/>
             </w:tabs>
             <w:rPr>
+              <w:rFonts w:eastAsiaTheme="minorEastAsia"/>
               <w:noProof/>
+              <w:lang w:eastAsia="de-DE"/>
             </w:rPr>
           </w:pPr>
-          <w:hyperlink w:anchor="_Toc103770878" w:history="1">
+          <w:hyperlink w:anchor="_Toc104925568" w:history="1">
             <w:r>
               <w:rPr>
                 <w:rStyle w:val="Hyperlink"/>
@@ -654,7 +656,7 @@
                 <w:noProof/>
                 <w:webHidden/>
               </w:rPr>
-              <w:instrText xml:space="preserve"> PAGEREF _Toc103770878 \h </w:instrText>
+              <w:instrText xml:space="preserve"> PAGEREF _Toc104925568 \h </w:instrText>
             </w:r>
             <w:r>
               <w:rPr>
@@ -692,10 +694,12 @@
               <w:tab w:val="right" w:leader="dot" w:pos="9062"/>
             </w:tabs>
             <w:rPr>
+              <w:rFonts w:eastAsiaTheme="minorEastAsia"/>
               <w:noProof/>
+              <w:lang w:eastAsia="de-DE"/>
             </w:rPr>
           </w:pPr>
-          <w:hyperlink w:anchor="_Toc103770879" w:history="1">
+          <w:hyperlink w:anchor="_Toc104925569" w:history="1">
             <w:r>
               <w:rPr>
                 <w:rStyle w:val="Hyperlink"/>
@@ -722,7 +726,7 @@
                 <w:noProof/>
                 <w:webHidden/>
               </w:rPr>
-              <w:instrText xml:space="preserve"> PAGEREF _Toc103770879 \h </w:instrText>
+              <w:instrText xml:space="preserve"> PAGEREF _Toc104925569 \h </w:instrText>
             </w:r>
             <w:r>
               <w:rPr>
@@ -760,10 +764,12 @@
               <w:tab w:val="right" w:leader="dot" w:pos="9062"/>
             </w:tabs>
             <w:rPr>
+              <w:rFonts w:eastAsiaTheme="minorEastAsia"/>
               <w:noProof/>
+              <w:lang w:eastAsia="de-DE"/>
             </w:rPr>
           </w:pPr>
-          <w:hyperlink w:anchor="_Toc103770880" w:history="1">
+          <w:hyperlink w:anchor="_Toc104925570" w:history="1">
             <w:r>
               <w:rPr>
                 <w:rStyle w:val="Hyperlink"/>
@@ -790,7 +796,7 @@
                 <w:noProof/>
                 <w:webHidden/>
               </w:rPr>
-              <w:instrText xml:space="preserve"> PAGEREF _Toc103770880 \h </w:instrText>
+              <w:instrText xml:space="preserve"> PAGEREF _Toc104925570 \h </w:instrText>
             </w:r>
             <w:r>
               <w:rPr>
@@ -828,10 +834,12 @@
               <w:tab w:val="right" w:leader="dot" w:pos="9062"/>
             </w:tabs>
             <w:rPr>
+              <w:rFonts w:eastAsiaTheme="minorEastAsia"/>
               <w:noProof/>
+              <w:lang w:eastAsia="de-DE"/>
             </w:rPr>
           </w:pPr>
-          <w:hyperlink w:anchor="_Toc103770881" w:history="1">
+          <w:hyperlink w:anchor="_Toc104925571" w:history="1">
             <w:r>
               <w:rPr>
                 <w:rStyle w:val="Hyperlink"/>
@@ -858,7 +866,7 @@
                 <w:noProof/>
                 <w:webHidden/>
               </w:rPr>
-              <w:instrText xml:space="preserve"> PAGEREF _Toc103770881 \h </w:instrText>
+              <w:instrText xml:space="preserve"> PAGEREF _Toc104925571 \h </w:instrText>
             </w:r>
             <w:r>
               <w:rPr>
@@ -901,7 +909,7 @@
               <w:lang w:eastAsia="de-DE"/>
             </w:rPr>
           </w:pPr>
-          <w:hyperlink w:anchor="_Toc103770882" w:history="1">
+          <w:hyperlink w:anchor="_Toc104925572" w:history="1">
             <w:r>
               <w:rPr>
                 <w:rStyle w:val="Hyperlink"/>
@@ -930,7 +938,7 @@
                 <w:noProof/>
                 <w:webHidden/>
               </w:rPr>
-              <w:instrText xml:space="preserve"> PAGEREF _Toc103770882 \h </w:instrText>
+              <w:instrText xml:space="preserve"> PAGEREF _Toc104925572 \h </w:instrText>
             </w:r>
             <w:r>
               <w:rPr>
@@ -968,10 +976,12 @@
               <w:tab w:val="right" w:leader="dot" w:pos="9062"/>
             </w:tabs>
             <w:rPr>
+              <w:rFonts w:eastAsiaTheme="minorEastAsia"/>
               <w:noProof/>
+              <w:lang w:eastAsia="de-DE"/>
             </w:rPr>
           </w:pPr>
-          <w:hyperlink w:anchor="_Toc103770883" w:history="1">
+          <w:hyperlink w:anchor="_Toc104925573" w:history="1">
             <w:r>
               <w:rPr>
                 <w:rStyle w:val="Hyperlink"/>
@@ -998,7 +1008,7 @@
                 <w:noProof/>
                 <w:webHidden/>
               </w:rPr>
-              <w:instrText xml:space="preserve"> PAGEREF _Toc103770883 \h </w:instrText>
+              <w:instrText xml:space="preserve"> PAGEREF _Toc104925573 \h </w:instrText>
             </w:r>
             <w:r>
               <w:rPr>
@@ -1036,16 +1046,18 @@
               <w:tab w:val="right" w:leader="dot" w:pos="9062"/>
             </w:tabs>
             <w:rPr>
+              <w:rFonts w:eastAsiaTheme="minorEastAsia"/>
               <w:noProof/>
+              <w:lang w:eastAsia="de-DE"/>
             </w:rPr>
           </w:pPr>
-          <w:hyperlink w:anchor="_Toc103770884" w:history="1">
+          <w:hyperlink w:anchor="_Toc104925574" w:history="1">
             <w:r>
               <w:rPr>
                 <w:rStyle w:val="Hyperlink"/>
                 <w:noProof/>
               </w:rPr>
-              <w:t>Zusätzlich benötigte Technologien</w:t>
+              <w:t>Funktionalität</w:t>
             </w:r>
             <w:r>
               <w:rPr>
@@ -1066,7 +1078,7 @@
                 <w:noProof/>
                 <w:webHidden/>
               </w:rPr>
-              <w:instrText xml:space="preserve"> PAGEREF _Toc103770884 \h </w:instrText>
+              <w:instrText xml:space="preserve"> PAGEREF _Toc104925574 \h </w:instrText>
             </w:r>
             <w:r>
               <w:rPr>
@@ -1086,7 +1098,7 @@
                 <w:noProof/>
                 <w:webHidden/>
               </w:rPr>
-              <w:t>- 2 -</w:t>
+              <w:t>- 3 -</w:t>
             </w:r>
             <w:r>
               <w:rPr>
@@ -1104,16 +1116,18 @@
               <w:tab w:val="right" w:leader="dot" w:pos="9062"/>
             </w:tabs>
             <w:rPr>
+              <w:rFonts w:eastAsiaTheme="minorEastAsia"/>
               <w:noProof/>
+              <w:lang w:eastAsia="de-DE"/>
             </w:rPr>
           </w:pPr>
-          <w:hyperlink w:anchor="_Toc103770885" w:history="1">
+          <w:hyperlink w:anchor="_Toc104925575" w:history="1">
             <w:r>
               <w:rPr>
                 <w:rStyle w:val="Hyperlink"/>
                 <w:noProof/>
               </w:rPr>
-              <w:t>Funktionalität</w:t>
+              <w:t>Bedienungszeit/Bedienbarkeit</w:t>
             </w:r>
             <w:r>
               <w:rPr>
@@ -1134,7 +1148,7 @@
                 <w:noProof/>
                 <w:webHidden/>
               </w:rPr>
-              <w:instrText xml:space="preserve"> PAGEREF _Toc103770885 \h </w:instrText>
+              <w:instrText xml:space="preserve"> PAGEREF _Toc104925575 \h </w:instrText>
             </w:r>
             <w:r>
               <w:rPr>
@@ -1154,7 +1168,7 @@
                 <w:noProof/>
                 <w:webHidden/>
               </w:rPr>
-              <w:t>- 2 -</w:t>
+              <w:t>- 3 -</w:t>
             </w:r>
             <w:r>
               <w:rPr>
@@ -1172,16 +1186,18 @@
               <w:tab w:val="right" w:leader="dot" w:pos="9062"/>
             </w:tabs>
             <w:rPr>
+              <w:rFonts w:eastAsiaTheme="minorEastAsia"/>
               <w:noProof/>
+              <w:lang w:eastAsia="de-DE"/>
             </w:rPr>
           </w:pPr>
-          <w:hyperlink w:anchor="_Toc103770886" w:history="1">
+          <w:hyperlink w:anchor="_Toc104925576" w:history="1">
             <w:r>
               <w:rPr>
                 <w:rStyle w:val="Hyperlink"/>
                 <w:noProof/>
               </w:rPr>
-              <w:t>Bedienungszeit/Bedienbarkeit</w:t>
+              <w:t>Änderungshistorie</w:t>
             </w:r>
             <w:r>
               <w:rPr>
@@ -1202,7 +1218,7 @@
                 <w:noProof/>
                 <w:webHidden/>
               </w:rPr>
-              <w:instrText xml:space="preserve"> PAGEREF _Toc103770886 \h </w:instrText>
+              <w:instrText xml:space="preserve"> PAGEREF _Toc104925576 \h </w:instrText>
             </w:r>
             <w:r>
               <w:rPr>
@@ -1222,75 +1238,7 @@
                 <w:noProof/>
                 <w:webHidden/>
               </w:rPr>
-              <w:t>- 2 -</w:t>
-            </w:r>
-            <w:r>
-              <w:rPr>
-                <w:noProof/>
-                <w:webHidden/>
-              </w:rPr>
-              <w:fldChar w:fldCharType="end"/>
-            </w:r>
-          </w:hyperlink>
-        </w:p>
-        <w:p>
-          <w:pPr>
-            <w:pStyle w:val="Verzeichnis2"/>
-            <w:tabs>
-              <w:tab w:val="right" w:leader="dot" w:pos="9062"/>
-            </w:tabs>
-            <w:rPr>
-              <w:noProof/>
-            </w:rPr>
-          </w:pPr>
-          <w:hyperlink w:anchor="_Toc103770887" w:history="1">
-            <w:r>
-              <w:rPr>
-                <w:rStyle w:val="Hyperlink"/>
-                <w:noProof/>
-              </w:rPr>
-              <w:t>Änderungshistorie</w:t>
-            </w:r>
-            <w:r>
-              <w:rPr>
-                <w:noProof/>
-                <w:webHidden/>
-              </w:rPr>
-              <w:tab/>
-            </w:r>
-            <w:r>
-              <w:rPr>
-                <w:noProof/>
-                <w:webHidden/>
-              </w:rPr>
-              <w:fldChar w:fldCharType="begin"/>
-            </w:r>
-            <w:r>
-              <w:rPr>
-                <w:noProof/>
-                <w:webHidden/>
-              </w:rPr>
-              <w:instrText xml:space="preserve"> PAGEREF _Toc103770887 \h </w:instrText>
-            </w:r>
-            <w:r>
-              <w:rPr>
-                <w:noProof/>
-                <w:webHidden/>
-              </w:rPr>
-            </w:r>
-            <w:r>
-              <w:rPr>
-                <w:noProof/>
-                <w:webHidden/>
-              </w:rPr>
-              <w:fldChar w:fldCharType="separate"/>
-            </w:r>
-            <w:r>
-              <w:rPr>
-                <w:noProof/>
-                <w:webHidden/>
-              </w:rPr>
-              <w:t>- 2 -</w:t>
+              <w:t>- 3 -</w:t>
             </w:r>
             <w:r>
               <w:rPr>
@@ -1339,7 +1287,7 @@
           <w:lang w:eastAsia="de-DE"/>
         </w:rPr>
       </w:pPr>
-      <w:bookmarkStart w:id="0" w:name="_Toc103770877"/>
+      <w:bookmarkStart w:id="0" w:name="_Toc104925567"/>
       <w:r>
         <w:rPr>
           <w:rFonts w:eastAsia="Times New Roman"/>
@@ -1361,7 +1309,7 @@
       <w:pPr>
         <w:pStyle w:val="berschrift2"/>
       </w:pPr>
-      <w:bookmarkStart w:id="1" w:name="_Toc103770878"/>
+      <w:bookmarkStart w:id="1" w:name="_Toc104925568"/>
       <w:r>
         <w:t>Ziele</w:t>
       </w:r>
@@ -1398,7 +1346,7 @@
       <w:pPr>
         <w:pStyle w:val="berschrift2"/>
       </w:pPr>
-      <w:bookmarkStart w:id="2" w:name="_Toc103770879"/>
+      <w:bookmarkStart w:id="2" w:name="_Toc104925569"/>
       <w:r>
         <w:t>Rollen und benötigter Zeitaufwand</w:t>
       </w:r>
@@ -1473,11 +1421,10 @@
       <w:pPr>
         <w:pStyle w:val="berschrift2"/>
       </w:pPr>
-      <w:bookmarkStart w:id="3" w:name="_Toc103770880"/>
+      <w:bookmarkStart w:id="3" w:name="_Toc104925570"/>
       <w:r>
         <w:t>Vorgehen (Milestones)</w:t>
       </w:r>
-      <w:bookmarkStart w:id="4" w:name="_Toc103770881"/>
       <w:bookmarkEnd w:id="3"/>
     </w:p>
     <w:p>
@@ -1548,74 +1495,125 @@
         <w:t>Anzeigen der Geheimtipps auf der Google Maps Karte</w:t>
       </w:r>
     </w:p>
+    <w:p>
+      <w:r>
+        <w:t xml:space="preserve">Die Milestones wurden zu Teilen gleichzeitig erreicht, da die unterschiedlichen Aufgabenbereiche </w:t>
+      </w:r>
+      <w:r>
+        <w:t>bzgl. der oben genannten Rollen getrennt wurden.</w:t>
+      </w:r>
+    </w:p>
     <w:p/>
     <w:p>
       <w:pPr>
         <w:pStyle w:val="berschrift2"/>
       </w:pPr>
+      <w:bookmarkStart w:id="4" w:name="_Toc104925571"/>
       <w:r>
         <w:t>Ergebnis</w:t>
       </w:r>
       <w:bookmarkEnd w:id="4"/>
     </w:p>
+    <w:p>
+      <w:r>
+        <w:t>Das abgeschlossene Projekt hat alle Milestones erreicht gesehen. Die erstellte Webs</w:t>
+      </w:r>
+      <w:r>
+        <w:t>e</w:t>
+      </w:r>
+      <w:r>
+        <w:t>ite hat ein funktionierendes Backend mit angeschlossener Datenbank und lässt sich leicht auf jedem beliebigen Webserver verfügbar stellen.</w:t>
+      </w:r>
+    </w:p>
+    <w:p>
+      <w:pPr>
+        <w:rPr>
+          <w:lang w:eastAsia="de-DE"/>
+        </w:rPr>
+      </w:pPr>
+    </w:p>
+    <w:p>
+      <w:pPr>
+        <w:pStyle w:val="berschrift1"/>
+        <w:rPr>
+          <w:rFonts w:eastAsia="Times New Roman"/>
+          <w:lang w:eastAsia="de-DE"/>
+        </w:rPr>
+      </w:pPr>
+      <w:bookmarkStart w:id="5" w:name="_Toc104925572"/>
+      <w:r>
+        <w:rPr>
+          <w:rFonts w:eastAsia="Times New Roman"/>
+          <w:lang w:eastAsia="de-DE"/>
+        </w:rPr>
+        <w:lastRenderedPageBreak/>
+        <w:t>Produktdokumentation</w:t>
+      </w:r>
+      <w:bookmarkEnd w:id="5"/>
+    </w:p>
+    <w:p>
+      <w:pPr>
+        <w:rPr>
+          <w:lang w:eastAsia="de-DE"/>
+        </w:rPr>
+      </w:pPr>
+    </w:p>
+    <w:p>
+      <w:pPr>
+        <w:pStyle w:val="berschrift2"/>
+      </w:pPr>
+      <w:bookmarkStart w:id="6" w:name="_Toc104925573"/>
+      <w:r>
+        <w:t>Systemvoraussetzungen</w:t>
+      </w:r>
+      <w:bookmarkEnd w:id="6"/>
+    </w:p>
+    <w:p>
+      <w:r>
+        <w:t>Die Webseite braucht einen Webserver. Alle weiteren Teile (wie Datenbank oder Einbettung von Google Maps)</w:t>
+      </w:r>
+      <w:r>
+        <w:t xml:space="preserve"> sind beim Server mit enthalten.</w:t>
+      </w:r>
+      <w:r>
+        <w:t xml:space="preserve"> Der Server nutzt Node.js als Software-Basis. Jede weitere Software (wie z.B. die Software für die Datenbank) wird vo</w:t>
+      </w:r>
+      <w:r>
+        <w:t>m Programm</w:t>
+      </w:r>
+      <w:r>
+        <w:t xml:space="preserve"> automatisch heruntergeladen.</w:t>
+      </w:r>
+    </w:p>
     <w:p/>
     <w:p>
       <w:pPr>
-        <w:rPr>
-          <w:lang w:eastAsia="de-DE"/>
-        </w:rPr>
-      </w:pPr>
-    </w:p>
-    <w:p>
-      <w:pPr>
-        <w:pStyle w:val="berschrift1"/>
-        <w:rPr>
-          <w:rFonts w:eastAsia="Times New Roman"/>
-          <w:lang w:eastAsia="de-DE"/>
-        </w:rPr>
-      </w:pPr>
-      <w:bookmarkStart w:id="5" w:name="_Toc103770882"/>
-      <w:r>
-        <w:rPr>
-          <w:rFonts w:eastAsia="Times New Roman"/>
-          <w:lang w:eastAsia="de-DE"/>
-        </w:rPr>
-        <w:t>Produktdokumentation</w:t>
-      </w:r>
-      <w:bookmarkEnd w:id="5"/>
-    </w:p>
-    <w:p>
-      <w:pPr>
-        <w:rPr>
-          <w:lang w:eastAsia="de-DE"/>
-        </w:rPr>
-      </w:pPr>
-    </w:p>
-    <w:p>
-      <w:pPr>
         <w:pStyle w:val="berschrift2"/>
       </w:pPr>
-      <w:bookmarkStart w:id="6" w:name="_Toc103770883"/>
-      <w:r>
-        <w:t>Systemvoraussetzungen</w:t>
-      </w:r>
-      <w:bookmarkEnd w:id="6"/>
-    </w:p>
-    <w:p>
-      <w:r>
-        <w:t>Die Webseite braucht einen Webserver. Alle weiteren Teile (wie Datenbank oder Einbettung von Google Maps)</w:t>
-      </w:r>
-      <w:r>
-        <w:t xml:space="preserve"> sind beim Server mit enthalten.</w:t>
-      </w:r>
-      <w:r>
-        <w:t xml:space="preserve"> Dieser Webserver sollte </w:t>
-      </w:r>
-    </w:p>
-    <w:p>
-      <w:r>
-        <w:lastRenderedPageBreak/>
-        <w:t>Der Server nutzt Node.js als Software-Basis. Jede weitere Software (wie z.B. die Software für die Datenbank) wird von Node.js automatisch heruntergeladen.</w:t>
+      <w:bookmarkStart w:id="7" w:name="_Toc104925574"/>
+      <w:r>
+        <w:t>Funktionalität</w:t>
+      </w:r>
+      <w:bookmarkEnd w:id="7"/>
+    </w:p>
+    <w:p>
+      <w:r>
+        <w:t>Die Nutzer:innen könne</w:t>
+      </w:r>
+      <w:r>
+        <w:t xml:space="preserve">n auf der Webseite alle empfohlenen Orte auf einer interaktiven Karte Mannheims verortet sehen. </w:t>
+      </w:r>
+      <w:r>
+        <w:t>Die App wurde so gebaut, dass weitere Funktionalitäten</w:t>
+      </w:r>
+      <w:r>
+        <w:t xml:space="preserve"> in der </w:t>
+      </w:r>
+      <w:r>
+        <w:t>Zukunft</w:t>
+      </w:r>
+      <w:r>
+        <w:t xml:space="preserve"> leicht hinzugefügt werden können.</w:t>
       </w:r>
     </w:p>
     <w:p/>
@@ -1623,42 +1621,34 @@
       <w:pPr>
         <w:pStyle w:val="berschrift2"/>
       </w:pPr>
-      <w:bookmarkStart w:id="7" w:name="_Toc103770885"/>
-      <w:r>
-        <w:t>Funktionalität</w:t>
-      </w:r>
-      <w:bookmarkEnd w:id="7"/>
-    </w:p>
-    <w:p>
-      <w:r>
-        <w:t xml:space="preserve">Die </w:t>
-      </w:r>
-      <w:proofErr w:type="spellStart"/>
+      <w:bookmarkStart w:id="8" w:name="_Toc104925575"/>
+      <w:r>
+        <w:t>Bedienungszeit/Bedienbarkeit</w:t>
+      </w:r>
+      <w:bookmarkEnd w:id="8"/>
+    </w:p>
+    <w:p>
+      <w:r>
+        <w:t xml:space="preserve">Da die Webseite Google Maps zum Darstellen der Karte nutzt, ist die Nutzung der Karte sehr intuitiv für die </w:t>
+      </w:r>
       <w:proofErr w:type="gramStart"/>
       <w:r>
         <w:t>Nutzer:innen</w:t>
       </w:r>
-      <w:proofErr w:type="spellEnd"/>
       <w:proofErr w:type="gramEnd"/>
       <w:r>
-        <w:t xml:space="preserve"> könne</w:t>
-      </w:r>
-      <w:r>
-        <w:t xml:space="preserve">n auf der Webseite alle empfohlenen Orte auf einer interaktiven Karte Mannheims verortet sehen. </w:t>
-      </w:r>
-      <w:r>
-        <w:t>Die App wurde so gebaut, dass weitere Funktionalitäten</w:t>
-      </w:r>
-      <w:r>
-        <w:t xml:space="preserve"> in der </w:t>
+        <w:t xml:space="preserve">. Alle weiteren Teile der Webseite nutzen ebenso weitverbreitete und dadurch bei der </w:t>
       </w:r>
       <w:proofErr w:type="gramStart"/>
       <w:r>
-        <w:t>Zukunft relativ</w:t>
+        <w:t>Nutzer:innen</w:t>
       </w:r>
       <w:proofErr w:type="gramEnd"/>
       <w:r>
-        <w:t xml:space="preserve"> leicht hinzugefügt werden könnten.</w:t>
+        <w:t xml:space="preserve">-Gruppe bekannte Bedienungen </w:t>
+      </w:r>
+      <w:r>
+        <w:t>ist damit für Nutzer:innen leicht bedienbar.</w:t>
       </w:r>
     </w:p>
     <w:p/>
@@ -1666,19 +1656,7 @@
       <w:pPr>
         <w:pStyle w:val="berschrift2"/>
       </w:pPr>
-      <w:bookmarkStart w:id="8" w:name="_Toc103770886"/>
-      <w:r>
-        <w:t>Bedienungszeit/Bedienbarkeit</w:t>
-      </w:r>
-      <w:bookmarkEnd w:id="8"/>
-    </w:p>
-    <w:p/>
-    <w:p/>
-    <w:p>
-      <w:pPr>
-        <w:pStyle w:val="berschrift2"/>
-      </w:pPr>
-      <w:bookmarkStart w:id="9" w:name="_Toc103770887"/>
+      <w:bookmarkStart w:id="9" w:name="_Toc104925576"/>
       <w:r>
         <w:t>Änderungshistorie</w:t>
       </w:r>

</xml_diff>

<commit_message>
Addition to the change history
</commit_message>
<xml_diff>
--- a/docs/20220518_Pojektbericht_loveFinderzz.docx
+++ b/docs/20220518_Pojektbericht_loveFinderzz.docx
@@ -1662,6 +1662,67 @@
       </w:r>
       <w:bookmarkEnd w:id="9"/>
     </w:p>
+    <w:tbl>
+      <w:tblPr>
+        <w:tblStyle w:val="Tabellenraster"/>
+        <w:tblW w:w="0" w:type="auto"/>
+        <w:tblLook w:val="04A0" w:firstRow="1" w:lastRow="0" w:firstColumn="1" w:lastColumn="0" w:noHBand="0" w:noVBand="1"/>
+      </w:tblPr>
+      <w:tblGrid>
+        <w:gridCol w:w="1129"/>
+        <w:gridCol w:w="3691"/>
+      </w:tblGrid>
+      <w:tr>
+        <w:trPr>
+          <w:trHeight w:val="294"/>
+        </w:trPr>
+        <w:tc>
+          <w:tcPr>
+            <w:tcW w:w="1129" w:type="dxa"/>
+          </w:tcPr>
+          <w:p>
+            <w:r>
+              <w:t>Version</w:t>
+            </w:r>
+          </w:p>
+        </w:tc>
+        <w:tc>
+          <w:tcPr>
+            <w:tcW w:w="3691" w:type="dxa"/>
+          </w:tcPr>
+          <w:p>
+            <w:r>
+              <w:t xml:space="preserve">Kurzbeschreibung </w:t>
+            </w:r>
+          </w:p>
+        </w:tc>
+      </w:tr>
+      <w:tr>
+        <w:trPr>
+          <w:trHeight w:val="276"/>
+        </w:trPr>
+        <w:tc>
+          <w:tcPr>
+            <w:tcW w:w="1129" w:type="dxa"/>
+          </w:tcPr>
+          <w:p>
+            <w:r>
+              <w:t>1.0</w:t>
+            </w:r>
+          </w:p>
+        </w:tc>
+        <w:tc>
+          <w:tcPr>
+            <w:tcW w:w="3691" w:type="dxa"/>
+          </w:tcPr>
+          <w:p>
+            <w:r>
+              <w:t>Erste Version der App</w:t>
+            </w:r>
+          </w:p>
+        </w:tc>
+      </w:tr>
+    </w:tbl>
     <w:p/>
     <w:sectPr>
       <w:headerReference w:type="even" r:id="rId8"/>
@@ -3251,6 +3312,25 @@
       <w:contextualSpacing/>
     </w:pPr>
   </w:style>
+  <w:style w:type="table" w:styleId="Tabellenraster">
+    <w:name w:val="Table Grid"/>
+    <w:basedOn w:val="NormaleTabelle"/>
+    <w:uiPriority w:val="39"/>
+    <w:rsid w:val="00CB5C79"/>
+    <w:pPr>
+      <w:spacing w:after="0" w:line="240" w:lineRule="auto"/>
+    </w:pPr>
+    <w:tblPr>
+      <w:tblBorders>
+        <w:top w:val="single" w:sz="4" w:space="0" w:color="auto"/>
+        <w:left w:val="single" w:sz="4" w:space="0" w:color="auto"/>
+        <w:bottom w:val="single" w:sz="4" w:space="0" w:color="auto"/>
+        <w:right w:val="single" w:sz="4" w:space="0" w:color="auto"/>
+        <w:insideH w:val="single" w:sz="4" w:space="0" w:color="auto"/>
+        <w:insideV w:val="single" w:sz="4" w:space="0" w:color="auto"/>
+      </w:tblBorders>
+    </w:tblPr>
+  </w:style>
 </w:styles>
 </file>
 

</xml_diff>